<commit_message>
Updated documentation: added Admin Persmissions, Manager customisation, pdoUsers example
</commit_message>
<xml_diff>
--- a/EFOA Documentation.docx
+++ b/EFOA Documentation.docx
@@ -604,7 +604,31 @@
         <w:rPr>
           <w:lang w:val="en-US"/>
         </w:rPr>
-        <w:t xml:space="preserve">Import Policy templates from here </w:t>
+        <w:t>Import</w:t>
+      </w:r>
+      <w:r>
+        <w:rPr>
+          <w:lang w:val="en-US"/>
+        </w:rPr>
+        <w:t xml:space="preserve"> Access</w:t>
+      </w:r>
+      <w:r>
+        <w:rPr>
+          <w:lang w:val="en-US"/>
+        </w:rPr>
+        <w:t xml:space="preserve"> Polic</w:t>
+      </w:r>
+      <w:r>
+        <w:rPr>
+          <w:lang w:val="en-US"/>
+        </w:rPr>
+        <w:t>ies</w:t>
+      </w:r>
+      <w:r>
+        <w:rPr>
+          <w:lang w:val="en-US"/>
+        </w:rPr>
+        <w:t xml:space="preserve"> from here </w:t>
       </w:r>
       <w:hyperlink r:id="rId13" w:history="1">
         <w:r>
@@ -619,7 +643,13 @@
         <w:rPr>
           <w:lang w:val="en-US"/>
         </w:rPr>
-        <w:t xml:space="preserve"> to Policy Templates</w:t>
+        <w:t xml:space="preserve"> to </w:t>
+      </w:r>
+      <w:r>
+        <w:rPr>
+          <w:lang w:val="en-US"/>
+        </w:rPr>
+        <w:t>Access Policies</w:t>
       </w:r>
     </w:p>
     <w:p>
@@ -635,10 +665,10 @@
           <w:lang w:val="en-US"/>
         </w:rPr>
         <w:drawing>
-          <wp:inline distT="0" distB="0" distL="0" distR="0" wp14:anchorId="22ACEC02" wp14:editId="165D69D6">
-            <wp:extent cx="5940425" cy="4348480"/>
-            <wp:effectExtent l="0" t="0" r="3175" b="0"/>
-            <wp:docPr id="8" name="Рисунок 8"/>
+          <wp:inline distT="0" distB="0" distL="0" distR="0" wp14:anchorId="548D9AED" wp14:editId="7161A828">
+            <wp:extent cx="5200650" cy="4667520"/>
+            <wp:effectExtent l="0" t="0" r="0" b="0"/>
+            <wp:docPr id="9" name="Рисунок 9"/>
             <wp:cNvGraphicFramePr>
               <a:graphicFrameLocks xmlns:a="http://schemas.openxmlformats.org/drawingml/2006/main" noChangeAspect="1"/>
             </wp:cNvGraphicFramePr>
@@ -658,7 +688,7 @@
                   <pic:spPr>
                     <a:xfrm>
                       <a:off x="0" y="0"/>
-                      <a:ext cx="5940425" cy="4348480"/>
+                      <a:ext cx="5207904" cy="4674030"/>
                     </a:xfrm>
                     <a:prstGeom prst="rect">
                       <a:avLst/>
@@ -993,94 +1023,56 @@
         <w:rPr>
           <w:lang w:val="en-US"/>
         </w:rPr>
-        <w:t xml:space="preserve">Create resource groups </w:t>
-      </w:r>
-      <w:hyperlink r:id="rId20" w:history="1">
-        <w:r>
-          <w:rPr>
-            <w:rStyle w:val="a6"/>
-            <w:lang w:val="en-US"/>
-          </w:rPr>
-          <w:t>http://demo.tolkit.top/manager/?a=security/resourcegroup</w:t>
-        </w:r>
-      </w:hyperlink>
-    </w:p>
-    <w:p>
-      <w:pPr>
-        <w:pStyle w:val="a5"/>
-        <w:rPr>
-          <w:lang w:val="en-US"/>
-        </w:rPr>
-      </w:pPr>
-      <w:r>
-        <w:rPr>
-          <w:lang w:val="en-US"/>
-        </w:rPr>
-        <w:t>Admin</w:t>
-      </w:r>
-    </w:p>
-    <w:p>
-      <w:pPr>
-        <w:pStyle w:val="a5"/>
-        <w:rPr>
-          <w:lang w:val="en-US"/>
-        </w:rPr>
-      </w:pPr>
-      <w:r>
-        <w:rPr>
-          <w:lang w:val="en-US"/>
-        </w:rPr>
-        <w:t>This group should be created first. Its ID uses efoaprofile plugin.</w:t>
-      </w:r>
-    </w:p>
-    <w:p>
-      <w:pPr>
-        <w:pStyle w:val="a5"/>
-        <w:rPr>
-          <w:lang w:val="en-US"/>
-        </w:rPr>
-      </w:pPr>
-      <w:r>
-        <w:rPr>
-          <w:lang w:val="en-US"/>
-        </w:rPr>
-        <w:t>All resources should be added in that group. Fir newly created resources it happens automatically. For those that were created earlier you should do that manually.</w:t>
-      </w:r>
-    </w:p>
-    <w:p>
-      <w:pPr>
-        <w:pStyle w:val="a5"/>
-        <w:rPr>
-          <w:lang w:val="en-US"/>
-        </w:rPr>
-      </w:pPr>
-    </w:p>
-    <w:p>
-      <w:pPr>
-        <w:pStyle w:val="a5"/>
-        <w:rPr>
-          <w:lang w:val="en-US"/>
-        </w:rPr>
-      </w:pPr>
-      <w:r>
-        <w:rPr>
-          <w:lang w:val="en-US"/>
-        </w:rPr>
-        <w:t>EFOA Content Editor</w:t>
-      </w:r>
-    </w:p>
-    <w:p>
-      <w:pPr>
-        <w:pStyle w:val="a5"/>
-        <w:rPr>
-          <w:lang w:val="en-US"/>
-        </w:rPr>
-      </w:pPr>
-      <w:r>
-        <w:rPr>
-          <w:lang w:val="en-US"/>
-        </w:rPr>
-        <w:t>Add here Events, Galleries, Blog, Artists parent resources.</w:t>
+        <w:t>Set up Administrator group permissions</w:t>
+      </w:r>
+    </w:p>
+    <w:p>
+      <w:pPr>
+        <w:pStyle w:val="a5"/>
+        <w:rPr>
+          <w:lang w:val="en-US"/>
+        </w:rPr>
+      </w:pPr>
+      <w:r>
+        <w:rPr>
+          <w:noProof/>
+          <w:lang w:val="en-US"/>
+        </w:rPr>
+        <w:drawing>
+          <wp:inline distT="0" distB="0" distL="0" distR="0" wp14:anchorId="36E5D30B" wp14:editId="4660CEF1">
+            <wp:extent cx="5940425" cy="3016885"/>
+            <wp:effectExtent l="0" t="0" r="3175" b="0"/>
+            <wp:docPr id="8" name="Рисунок 8"/>
+            <wp:cNvGraphicFramePr>
+              <a:graphicFrameLocks xmlns:a="http://schemas.openxmlformats.org/drawingml/2006/main" noChangeAspect="1"/>
+            </wp:cNvGraphicFramePr>
+            <a:graphic xmlns:a="http://schemas.openxmlformats.org/drawingml/2006/main">
+              <a:graphicData uri="http://schemas.openxmlformats.org/drawingml/2006/picture">
+                <pic:pic xmlns:pic="http://schemas.openxmlformats.org/drawingml/2006/picture">
+                  <pic:nvPicPr>
+                    <pic:cNvPr id="1" name=""/>
+                    <pic:cNvPicPr/>
+                  </pic:nvPicPr>
+                  <pic:blipFill>
+                    <a:blip r:embed="rId20"/>
+                    <a:stretch>
+                      <a:fillRect/>
+                    </a:stretch>
+                  </pic:blipFill>
+                  <pic:spPr>
+                    <a:xfrm>
+                      <a:off x="0" y="0"/>
+                      <a:ext cx="5940425" cy="3016885"/>
+                    </a:xfrm>
+                    <a:prstGeom prst="rect">
+                      <a:avLst/>
+                    </a:prstGeom>
+                  </pic:spPr>
+                </pic:pic>
+              </a:graphicData>
+            </a:graphic>
+          </wp:inline>
+        </w:drawing>
       </w:r>
     </w:p>
     <w:p>
@@ -1097,10 +1089,10 @@
         </w:rPr>
         <w:lastRenderedPageBreak/>
         <w:drawing>
-          <wp:inline distT="0" distB="0" distL="0" distR="0" wp14:anchorId="7C472BE7" wp14:editId="0F0593F7">
-            <wp:extent cx="5940425" cy="4003675"/>
-            <wp:effectExtent l="0" t="0" r="3175" b="0"/>
-            <wp:docPr id="7" name="Рисунок 7"/>
+          <wp:inline distT="0" distB="0" distL="0" distR="0" wp14:anchorId="4A127F03" wp14:editId="3B75D4DF">
+            <wp:extent cx="5940425" cy="1998980"/>
+            <wp:effectExtent l="0" t="0" r="3175" b="1270"/>
+            <wp:docPr id="11" name="Рисунок 11"/>
             <wp:cNvGraphicFramePr>
               <a:graphicFrameLocks xmlns:a="http://schemas.openxmlformats.org/drawingml/2006/main" noChangeAspect="1"/>
             </wp:cNvGraphicFramePr>
@@ -1120,6 +1112,375 @@
                   <pic:spPr>
                     <a:xfrm>
                       <a:off x="0" y="0"/>
+                      <a:ext cx="5940425" cy="1998980"/>
+                    </a:xfrm>
+                    <a:prstGeom prst="rect">
+                      <a:avLst/>
+                    </a:prstGeom>
+                  </pic:spPr>
+                </pic:pic>
+              </a:graphicData>
+            </a:graphic>
+          </wp:inline>
+        </w:drawing>
+      </w:r>
+    </w:p>
+    <w:p>
+      <w:pPr>
+        <w:pStyle w:val="a5"/>
+        <w:rPr>
+          <w:lang w:val="en-US"/>
+        </w:rPr>
+      </w:pPr>
+      <w:r>
+        <w:rPr>
+          <w:noProof/>
+          <w:lang w:val="en-US"/>
+        </w:rPr>
+        <w:drawing>
+          <wp:inline distT="0" distB="0" distL="0" distR="0" wp14:anchorId="192FD416" wp14:editId="17F1206A">
+            <wp:extent cx="5940425" cy="1748790"/>
+            <wp:effectExtent l="0" t="0" r="3175" b="3810"/>
+            <wp:docPr id="12" name="Рисунок 12"/>
+            <wp:cNvGraphicFramePr>
+              <a:graphicFrameLocks xmlns:a="http://schemas.openxmlformats.org/drawingml/2006/main" noChangeAspect="1"/>
+            </wp:cNvGraphicFramePr>
+            <a:graphic xmlns:a="http://schemas.openxmlformats.org/drawingml/2006/main">
+              <a:graphicData uri="http://schemas.openxmlformats.org/drawingml/2006/picture">
+                <pic:pic xmlns:pic="http://schemas.openxmlformats.org/drawingml/2006/picture">
+                  <pic:nvPicPr>
+                    <pic:cNvPr id="1" name=""/>
+                    <pic:cNvPicPr/>
+                  </pic:nvPicPr>
+                  <pic:blipFill>
+                    <a:blip r:embed="rId22"/>
+                    <a:stretch>
+                      <a:fillRect/>
+                    </a:stretch>
+                  </pic:blipFill>
+                  <pic:spPr>
+                    <a:xfrm>
+                      <a:off x="0" y="0"/>
+                      <a:ext cx="5940425" cy="1748790"/>
+                    </a:xfrm>
+                    <a:prstGeom prst="rect">
+                      <a:avLst/>
+                    </a:prstGeom>
+                  </pic:spPr>
+                </pic:pic>
+              </a:graphicData>
+            </a:graphic>
+          </wp:inline>
+        </w:drawing>
+      </w:r>
+    </w:p>
+    <w:p>
+      <w:pPr>
+        <w:pStyle w:val="a5"/>
+        <w:rPr>
+          <w:lang w:val="en-US"/>
+        </w:rPr>
+      </w:pPr>
+      <w:r>
+        <w:rPr>
+          <w:noProof/>
+          <w:lang w:val="en-US"/>
+        </w:rPr>
+        <w:drawing>
+          <wp:inline distT="0" distB="0" distL="0" distR="0" wp14:anchorId="354537B7" wp14:editId="24FAC6DE">
+            <wp:extent cx="5940425" cy="2047240"/>
+            <wp:effectExtent l="0" t="0" r="3175" b="0"/>
+            <wp:docPr id="13" name="Рисунок 13"/>
+            <wp:cNvGraphicFramePr>
+              <a:graphicFrameLocks xmlns:a="http://schemas.openxmlformats.org/drawingml/2006/main" noChangeAspect="1"/>
+            </wp:cNvGraphicFramePr>
+            <a:graphic xmlns:a="http://schemas.openxmlformats.org/drawingml/2006/main">
+              <a:graphicData uri="http://schemas.openxmlformats.org/drawingml/2006/picture">
+                <pic:pic xmlns:pic="http://schemas.openxmlformats.org/drawingml/2006/picture">
+                  <pic:nvPicPr>
+                    <pic:cNvPr id="1" name=""/>
+                    <pic:cNvPicPr/>
+                  </pic:nvPicPr>
+                  <pic:blipFill>
+                    <a:blip r:embed="rId23"/>
+                    <a:stretch>
+                      <a:fillRect/>
+                    </a:stretch>
+                  </pic:blipFill>
+                  <pic:spPr>
+                    <a:xfrm>
+                      <a:off x="0" y="0"/>
+                      <a:ext cx="5940425" cy="2047240"/>
+                    </a:xfrm>
+                    <a:prstGeom prst="rect">
+                      <a:avLst/>
+                    </a:prstGeom>
+                  </pic:spPr>
+                </pic:pic>
+              </a:graphicData>
+            </a:graphic>
+          </wp:inline>
+        </w:drawing>
+      </w:r>
+    </w:p>
+    <w:p>
+      <w:pPr>
+        <w:pStyle w:val="a5"/>
+        <w:rPr>
+          <w:lang w:val="en-US"/>
+        </w:rPr>
+      </w:pPr>
+      <w:r>
+        <w:rPr>
+          <w:noProof/>
+          <w:lang w:val="en-US"/>
+        </w:rPr>
+        <w:drawing>
+          <wp:inline distT="0" distB="0" distL="0" distR="0" wp14:anchorId="512D2AA9" wp14:editId="7DFD2766">
+            <wp:extent cx="5940425" cy="1752600"/>
+            <wp:effectExtent l="0" t="0" r="3175" b="0"/>
+            <wp:docPr id="14" name="Рисунок 14"/>
+            <wp:cNvGraphicFramePr>
+              <a:graphicFrameLocks xmlns:a="http://schemas.openxmlformats.org/drawingml/2006/main" noChangeAspect="1"/>
+            </wp:cNvGraphicFramePr>
+            <a:graphic xmlns:a="http://schemas.openxmlformats.org/drawingml/2006/main">
+              <a:graphicData uri="http://schemas.openxmlformats.org/drawingml/2006/picture">
+                <pic:pic xmlns:pic="http://schemas.openxmlformats.org/drawingml/2006/picture">
+                  <pic:nvPicPr>
+                    <pic:cNvPr id="1" name=""/>
+                    <pic:cNvPicPr/>
+                  </pic:nvPicPr>
+                  <pic:blipFill>
+                    <a:blip r:embed="rId24"/>
+                    <a:stretch>
+                      <a:fillRect/>
+                    </a:stretch>
+                  </pic:blipFill>
+                  <pic:spPr>
+                    <a:xfrm>
+                      <a:off x="0" y="0"/>
+                      <a:ext cx="5940425" cy="1752600"/>
+                    </a:xfrm>
+                    <a:prstGeom prst="rect">
+                      <a:avLst/>
+                    </a:prstGeom>
+                  </pic:spPr>
+                </pic:pic>
+              </a:graphicData>
+            </a:graphic>
+          </wp:inline>
+        </w:drawing>
+      </w:r>
+    </w:p>
+    <w:p>
+      <w:pPr>
+        <w:pStyle w:val="a5"/>
+        <w:numPr>
+          <w:ilvl w:val="0"/>
+          <w:numId w:val="1"/>
+        </w:numPr>
+        <w:rPr>
+          <w:lang w:val="en-US"/>
+        </w:rPr>
+      </w:pPr>
+      <w:r>
+        <w:rPr>
+          <w:lang w:val="en-US"/>
+        </w:rPr>
+        <w:t>Set up Anonymous group Permissions</w:t>
+      </w:r>
+    </w:p>
+    <w:p>
+      <w:pPr>
+        <w:pStyle w:val="a5"/>
+        <w:rPr>
+          <w:lang w:val="en-US"/>
+        </w:rPr>
+      </w:pPr>
+      <w:r>
+        <w:rPr>
+          <w:noProof/>
+          <w:lang w:val="en-US"/>
+        </w:rPr>
+        <w:lastRenderedPageBreak/>
+        <w:drawing>
+          <wp:inline distT="0" distB="0" distL="0" distR="0" wp14:anchorId="7D9CB4F9" wp14:editId="60E53EF4">
+            <wp:extent cx="5940425" cy="2083435"/>
+            <wp:effectExtent l="0" t="0" r="3175" b="0"/>
+            <wp:docPr id="15" name="Рисунок 15"/>
+            <wp:cNvGraphicFramePr>
+              <a:graphicFrameLocks xmlns:a="http://schemas.openxmlformats.org/drawingml/2006/main" noChangeAspect="1"/>
+            </wp:cNvGraphicFramePr>
+            <a:graphic xmlns:a="http://schemas.openxmlformats.org/drawingml/2006/main">
+              <a:graphicData uri="http://schemas.openxmlformats.org/drawingml/2006/picture">
+                <pic:pic xmlns:pic="http://schemas.openxmlformats.org/drawingml/2006/picture">
+                  <pic:nvPicPr>
+                    <pic:cNvPr id="1" name=""/>
+                    <pic:cNvPicPr/>
+                  </pic:nvPicPr>
+                  <pic:blipFill>
+                    <a:blip r:embed="rId25"/>
+                    <a:stretch>
+                      <a:fillRect/>
+                    </a:stretch>
+                  </pic:blipFill>
+                  <pic:spPr>
+                    <a:xfrm>
+                      <a:off x="0" y="0"/>
+                      <a:ext cx="5940425" cy="2083435"/>
+                    </a:xfrm>
+                    <a:prstGeom prst="rect">
+                      <a:avLst/>
+                    </a:prstGeom>
+                  </pic:spPr>
+                </pic:pic>
+              </a:graphicData>
+            </a:graphic>
+          </wp:inline>
+        </w:drawing>
+      </w:r>
+    </w:p>
+    <w:p>
+      <w:pPr>
+        <w:pStyle w:val="a5"/>
+        <w:numPr>
+          <w:ilvl w:val="0"/>
+          <w:numId w:val="1"/>
+        </w:numPr>
+        <w:rPr>
+          <w:lang w:val="en-US"/>
+        </w:rPr>
+      </w:pPr>
+      <w:r>
+        <w:rPr>
+          <w:lang w:val="en-US"/>
+        </w:rPr>
+        <w:t xml:space="preserve">Create resource groups </w:t>
+      </w:r>
+      <w:hyperlink r:id="rId26" w:history="1">
+        <w:r>
+          <w:rPr>
+            <w:rStyle w:val="a6"/>
+            <w:lang w:val="en-US"/>
+          </w:rPr>
+          <w:t>http://demo.tolkit.top/manager/?a=security/resourcegroup</w:t>
+        </w:r>
+      </w:hyperlink>
+    </w:p>
+    <w:p>
+      <w:pPr>
+        <w:pStyle w:val="a5"/>
+        <w:rPr>
+          <w:lang w:val="en-US"/>
+        </w:rPr>
+      </w:pPr>
+      <w:r>
+        <w:rPr>
+          <w:lang w:val="en-US"/>
+        </w:rPr>
+        <w:t>Admin</w:t>
+      </w:r>
+    </w:p>
+    <w:p>
+      <w:pPr>
+        <w:pStyle w:val="a5"/>
+        <w:rPr>
+          <w:lang w:val="en-US"/>
+        </w:rPr>
+      </w:pPr>
+      <w:r>
+        <w:rPr>
+          <w:lang w:val="en-US"/>
+        </w:rPr>
+        <w:t>This group should be created first. Its ID uses efoaprofile plugin.</w:t>
+      </w:r>
+    </w:p>
+    <w:p>
+      <w:pPr>
+        <w:pStyle w:val="a5"/>
+        <w:rPr>
+          <w:lang w:val="en-US"/>
+        </w:rPr>
+      </w:pPr>
+      <w:r>
+        <w:rPr>
+          <w:lang w:val="en-US"/>
+        </w:rPr>
+        <w:t>All resources should be added in that group. Fir newly created resources it happens automatically. For those that were created earlier you should do that manually.</w:t>
+      </w:r>
+    </w:p>
+    <w:p>
+      <w:pPr>
+        <w:pStyle w:val="a5"/>
+        <w:rPr>
+          <w:lang w:val="en-US"/>
+        </w:rPr>
+      </w:pPr>
+    </w:p>
+    <w:p>
+      <w:pPr>
+        <w:pStyle w:val="a5"/>
+        <w:rPr>
+          <w:lang w:val="en-US"/>
+        </w:rPr>
+      </w:pPr>
+      <w:r>
+        <w:rPr>
+          <w:lang w:val="en-US"/>
+        </w:rPr>
+        <w:t>EFOA Content Editor</w:t>
+      </w:r>
+    </w:p>
+    <w:p>
+      <w:pPr>
+        <w:pStyle w:val="a5"/>
+        <w:rPr>
+          <w:lang w:val="en-US"/>
+        </w:rPr>
+      </w:pPr>
+      <w:r>
+        <w:rPr>
+          <w:lang w:val="en-US"/>
+        </w:rPr>
+        <w:t>Add here Events, Galleries, Blog, Artists parent resources.</w:t>
+      </w:r>
+    </w:p>
+    <w:p>
+      <w:pPr>
+        <w:pStyle w:val="a5"/>
+        <w:rPr>
+          <w:lang w:val="en-US"/>
+        </w:rPr>
+      </w:pPr>
+      <w:r>
+        <w:rPr>
+          <w:noProof/>
+          <w:lang w:val="en-US"/>
+        </w:rPr>
+        <w:drawing>
+          <wp:inline distT="0" distB="0" distL="0" distR="0" wp14:anchorId="7C472BE7" wp14:editId="0F0593F7">
+            <wp:extent cx="5940425" cy="4003675"/>
+            <wp:effectExtent l="0" t="0" r="3175" b="0"/>
+            <wp:docPr id="7" name="Рисунок 7"/>
+            <wp:cNvGraphicFramePr>
+              <a:graphicFrameLocks xmlns:a="http://schemas.openxmlformats.org/drawingml/2006/main" noChangeAspect="1"/>
+            </wp:cNvGraphicFramePr>
+            <a:graphic xmlns:a="http://schemas.openxmlformats.org/drawingml/2006/main">
+              <a:graphicData uri="http://schemas.openxmlformats.org/drawingml/2006/picture">
+                <pic:pic xmlns:pic="http://schemas.openxmlformats.org/drawingml/2006/picture">
+                  <pic:nvPicPr>
+                    <pic:cNvPr id="1" name=""/>
+                    <pic:cNvPicPr/>
+                  </pic:nvPicPr>
+                  <pic:blipFill>
+                    <a:blip r:embed="rId27"/>
+                    <a:stretch>
+                      <a:fillRect/>
+                    </a:stretch>
+                  </pic:blipFill>
+                  <pic:spPr>
+                    <a:xfrm>
+                      <a:off x="0" y="0"/>
                       <a:ext cx="5940425" cy="4003675"/>
                     </a:xfrm>
                     <a:prstGeom prst="rect">
@@ -1148,6 +1509,269 @@
         <w:rPr>
           <w:lang w:val="en-US"/>
         </w:rPr>
+        <w:t>For hiding alias field for users import Manager Customization rules.</w:t>
+      </w:r>
+    </w:p>
+    <w:p>
+      <w:pPr>
+        <w:pStyle w:val="a5"/>
+        <w:rPr>
+          <w:lang w:val="en-US"/>
+        </w:rPr>
+      </w:pPr>
+      <w:r>
+        <w:rPr>
+          <w:lang w:val="en-US"/>
+        </w:rPr>
+        <w:t xml:space="preserve">Open URL </w:t>
+      </w:r>
+      <w:hyperlink r:id="rId28" w:history="1">
+        <w:r>
+          <w:rPr>
+            <w:rStyle w:val="a6"/>
+            <w:lang w:val="en-US"/>
+          </w:rPr>
+          <w:t>http://demo.tolkit.top/manager/?a=security/forms</w:t>
+        </w:r>
+      </w:hyperlink>
+      <w:r>
+        <w:rPr>
+          <w:lang w:val="en-US"/>
+        </w:rPr>
+        <w:t xml:space="preserve">. Create </w:t>
+      </w:r>
+      <w:r>
+        <w:rPr>
+          <w:lang w:val="en-US"/>
+        </w:rPr>
+        <w:t xml:space="preserve">New Profile </w:t>
+      </w:r>
+      <w:r>
+        <w:rPr>
+          <w:lang w:val="en-US"/>
+        </w:rPr>
+        <w:t>EFOA Users</w:t>
+      </w:r>
+      <w:r>
+        <w:rPr>
+          <w:lang w:val="en-US"/>
+        </w:rPr>
+        <w:t xml:space="preserve">. </w:t>
+      </w:r>
+    </w:p>
+    <w:p>
+      <w:pPr>
+        <w:pStyle w:val="a5"/>
+        <w:rPr>
+          <w:lang w:val="en-US"/>
+        </w:rPr>
+      </w:pPr>
+      <w:r>
+        <w:rPr>
+          <w:lang w:val="en-US"/>
+        </w:rPr>
+        <w:lastRenderedPageBreak/>
+        <w:drawing>
+          <wp:inline distT="0" distB="0" distL="0" distR="0" wp14:anchorId="0E2642F6" wp14:editId="77BAF354">
+            <wp:extent cx="5940425" cy="4173855"/>
+            <wp:effectExtent l="0" t="0" r="3175" b="0"/>
+            <wp:docPr id="16" name="Рисунок 16"/>
+            <wp:cNvGraphicFramePr>
+              <a:graphicFrameLocks xmlns:a="http://schemas.openxmlformats.org/drawingml/2006/main" noChangeAspect="1"/>
+            </wp:cNvGraphicFramePr>
+            <a:graphic xmlns:a="http://schemas.openxmlformats.org/drawingml/2006/main">
+              <a:graphicData uri="http://schemas.openxmlformats.org/drawingml/2006/picture">
+                <pic:pic xmlns:pic="http://schemas.openxmlformats.org/drawingml/2006/picture">
+                  <pic:nvPicPr>
+                    <pic:cNvPr id="1" name=""/>
+                    <pic:cNvPicPr/>
+                  </pic:nvPicPr>
+                  <pic:blipFill>
+                    <a:blip r:embed="rId29"/>
+                    <a:stretch>
+                      <a:fillRect/>
+                    </a:stretch>
+                  </pic:blipFill>
+                  <pic:spPr>
+                    <a:xfrm>
+                      <a:off x="0" y="0"/>
+                      <a:ext cx="5940425" cy="4173855"/>
+                    </a:xfrm>
+                    <a:prstGeom prst="rect">
+                      <a:avLst/>
+                    </a:prstGeom>
+                  </pic:spPr>
+                </pic:pic>
+              </a:graphicData>
+            </a:graphic>
+          </wp:inline>
+        </w:drawing>
+      </w:r>
+    </w:p>
+    <w:p>
+      <w:pPr>
+        <w:pStyle w:val="a5"/>
+        <w:rPr>
+          <w:lang w:val="en-US"/>
+        </w:rPr>
+      </w:pPr>
+      <w:r>
+        <w:rPr>
+          <w:lang w:val="en-US"/>
+        </w:rPr>
+        <w:t>Add filer by group</w:t>
+      </w:r>
+    </w:p>
+    <w:p>
+      <w:pPr>
+        <w:pStyle w:val="a5"/>
+        <w:rPr>
+          <w:lang w:val="en-US"/>
+        </w:rPr>
+      </w:pPr>
+      <w:r>
+        <w:rPr>
+          <w:lang w:val="en-US"/>
+        </w:rPr>
+        <w:drawing>
+          <wp:inline distT="0" distB="0" distL="0" distR="0" wp14:anchorId="78B80AD2" wp14:editId="559C96A2">
+            <wp:extent cx="5940425" cy="1602105"/>
+            <wp:effectExtent l="0" t="0" r="3175" b="0"/>
+            <wp:docPr id="17" name="Рисунок 17"/>
+            <wp:cNvGraphicFramePr>
+              <a:graphicFrameLocks xmlns:a="http://schemas.openxmlformats.org/drawingml/2006/main" noChangeAspect="1"/>
+            </wp:cNvGraphicFramePr>
+            <a:graphic xmlns:a="http://schemas.openxmlformats.org/drawingml/2006/main">
+              <a:graphicData uri="http://schemas.openxmlformats.org/drawingml/2006/picture">
+                <pic:pic xmlns:pic="http://schemas.openxmlformats.org/drawingml/2006/picture">
+                  <pic:nvPicPr>
+                    <pic:cNvPr id="1" name=""/>
+                    <pic:cNvPicPr/>
+                  </pic:nvPicPr>
+                  <pic:blipFill>
+                    <a:blip r:embed="rId30"/>
+                    <a:stretch>
+                      <a:fillRect/>
+                    </a:stretch>
+                  </pic:blipFill>
+                  <pic:spPr>
+                    <a:xfrm>
+                      <a:off x="0" y="0"/>
+                      <a:ext cx="5940425" cy="1602105"/>
+                    </a:xfrm>
+                    <a:prstGeom prst="rect">
+                      <a:avLst/>
+                    </a:prstGeom>
+                  </pic:spPr>
+                </pic:pic>
+              </a:graphicData>
+            </a:graphic>
+          </wp:inline>
+        </w:drawing>
+      </w:r>
+    </w:p>
+    <w:p>
+      <w:pPr>
+        <w:pStyle w:val="a5"/>
+        <w:rPr>
+          <w:lang w:val="en-US"/>
+        </w:rPr>
+      </w:pPr>
+      <w:r>
+        <w:rPr>
+          <w:lang w:val="en-US"/>
+        </w:rPr>
+        <w:lastRenderedPageBreak/>
+        <w:t xml:space="preserve">Import XML rules from </w:t>
+      </w:r>
+      <w:r>
+        <w:rPr>
+          <w:lang w:val="en-US"/>
+        </w:rPr>
+        <w:t>file</w:t>
+      </w:r>
+      <w:r>
+        <w:rPr>
+          <w:lang w:val="en-US"/>
+        </w:rPr>
+        <w:drawing>
+          <wp:inline distT="0" distB="0" distL="0" distR="0" wp14:anchorId="3CE9A2D7" wp14:editId="6EDE6B5C">
+            <wp:extent cx="5940425" cy="4573905"/>
+            <wp:effectExtent l="0" t="0" r="3175" b="0"/>
+            <wp:docPr id="18" name="Рисунок 18"/>
+            <wp:cNvGraphicFramePr>
+              <a:graphicFrameLocks xmlns:a="http://schemas.openxmlformats.org/drawingml/2006/main" noChangeAspect="1"/>
+            </wp:cNvGraphicFramePr>
+            <a:graphic xmlns:a="http://schemas.openxmlformats.org/drawingml/2006/main">
+              <a:graphicData uri="http://schemas.openxmlformats.org/drawingml/2006/picture">
+                <pic:pic xmlns:pic="http://schemas.openxmlformats.org/drawingml/2006/picture">
+                  <pic:nvPicPr>
+                    <pic:cNvPr id="1" name=""/>
+                    <pic:cNvPicPr/>
+                  </pic:nvPicPr>
+                  <pic:blipFill>
+                    <a:blip r:embed="rId31"/>
+                    <a:stretch>
+                      <a:fillRect/>
+                    </a:stretch>
+                  </pic:blipFill>
+                  <pic:spPr>
+                    <a:xfrm>
+                      <a:off x="0" y="0"/>
+                      <a:ext cx="5940425" cy="4573905"/>
+                    </a:xfrm>
+                    <a:prstGeom prst="rect">
+                      <a:avLst/>
+                    </a:prstGeom>
+                  </pic:spPr>
+                </pic:pic>
+              </a:graphicData>
+            </a:graphic>
+          </wp:inline>
+        </w:drawing>
+      </w:r>
+    </w:p>
+    <w:p>
+      <w:pPr>
+        <w:pStyle w:val="a5"/>
+        <w:rPr>
+          <w:lang w:val="en-US"/>
+        </w:rPr>
+      </w:pPr>
+      <w:r>
+        <w:rPr>
+          <w:lang w:val="en-US"/>
+        </w:rPr>
+        <w:t>After that non-admin user w</w:t>
+      </w:r>
+      <w:r>
+        <w:rPr>
+          <w:lang w:val="en-US"/>
+        </w:rPr>
+        <w:t>ill no</w:t>
+      </w:r>
+      <w:r>
+        <w:rPr>
+          <w:lang w:val="en-US"/>
+        </w:rPr>
+        <w:t>t see alias field in Manager.</w:t>
+      </w:r>
+    </w:p>
+    <w:p>
+      <w:pPr>
+        <w:pStyle w:val="a5"/>
+        <w:numPr>
+          <w:ilvl w:val="0"/>
+          <w:numId w:val="1"/>
+        </w:numPr>
+        <w:rPr>
+          <w:lang w:val="en-US"/>
+        </w:rPr>
+      </w:pPr>
+      <w:r>
+        <w:rPr>
+          <w:lang w:val="en-US"/>
+        </w:rPr>
         <w:t xml:space="preserve">For using bulk user import install Console from </w:t>
       </w:r>
       <w:r>
@@ -1162,7 +1786,7 @@
         </w:rPr>
         <w:t xml:space="preserve"> and copy script </w:t>
       </w:r>
-      <w:hyperlink r:id="rId22" w:history="1">
+      <w:hyperlink r:id="rId32" w:history="1">
         <w:r>
           <w:rPr>
             <w:rStyle w:val="a6"/>
@@ -1195,7 +1819,7 @@
         </w:rPr>
         <w:t xml:space="preserve">You can use csv template file for user import </w:t>
       </w:r>
-      <w:hyperlink r:id="rId23" w:history="1">
+      <w:hyperlink r:id="rId33" w:history="1">
         <w:r>
           <w:rPr>
             <w:rStyle w:val="a6"/>
@@ -1273,7 +1897,7 @@
         </w:rPr>
         <w:t xml:space="preserve">in efoaprofile plugin. Example </w:t>
       </w:r>
-      <w:hyperlink r:id="rId24" w:anchor="L161-L173" w:history="1">
+      <w:hyperlink r:id="rId34" w:anchor="L161-L173" w:history="1">
         <w:r>
           <w:rPr>
             <w:rStyle w:val="a6"/>
@@ -1474,7 +2098,7 @@
                     </pic:cNvPicPr>
                   </pic:nvPicPr>
                   <pic:blipFill>
-                    <a:blip r:embed="rId25">
+                    <a:blip r:embed="rId35">
                       <a:extLst>
                         <a:ext uri="{28A0092B-C50C-407E-A947-70E740481C1C}">
                           <a14:useLocalDpi xmlns:a14="http://schemas.microsoft.com/office/drawing/2010/main" val="0"/>
@@ -1504,6 +2128,91 @@
             </a:graphic>
           </wp:inline>
         </w:drawing>
+      </w:r>
+    </w:p>
+    <w:p>
+      <w:pPr>
+        <w:pStyle w:val="2"/>
+        <w:rPr>
+          <w:lang w:val="en-US"/>
+        </w:rPr>
+      </w:pPr>
+      <w:r>
+        <w:rPr>
+          <w:lang w:val="en-US"/>
+        </w:rPr>
+        <w:t>How to get user fields on user page</w:t>
+      </w:r>
+    </w:p>
+    <w:p>
+      <w:pPr>
+        <w:rPr>
+          <w:lang w:val="en-US"/>
+        </w:rPr>
+      </w:pPr>
+      <w:r>
+        <w:rPr>
+          <w:lang w:val="en-US"/>
+        </w:rPr>
+        <w:t>Use pdoUsers with parameter users</w:t>
+      </w:r>
+      <w:r>
+        <w:rPr>
+          <w:lang w:val="en-US"/>
+        </w:rPr>
+        <w:t xml:space="preserve"> and filter by alias filed. Alias is the same as username.</w:t>
+      </w:r>
+    </w:p>
+    <w:p>
+      <w:pPr>
+        <w:rPr>
+          <w:lang w:val="en-US"/>
+        </w:rPr>
+      </w:pPr>
+      <w:r>
+        <w:rPr>
+          <w:lang w:val="en-US"/>
+        </w:rPr>
+        <w:t>Example:</w:t>
+      </w:r>
+    </w:p>
+    <w:p>
+      <w:pPr>
+        <w:rPr>
+          <w:lang w:val="en-US"/>
+        </w:rPr>
+      </w:pPr>
+      <w:r>
+        <w:rPr>
+          <w:lang w:val="en-US"/>
+        </w:rPr>
+        <w:t>{'pdoUsers' | snippet: [</w:t>
+      </w:r>
+    </w:p>
+    <w:p>
+      <w:pPr>
+        <w:rPr>
+          <w:lang w:val="en-US"/>
+        </w:rPr>
+      </w:pPr>
+      <w:r>
+        <w:rPr>
+          <w:lang w:val="en-US"/>
+        </w:rPr>
+        <w:t xml:space="preserve">            'users' =&gt; 'test'</w:t>
+      </w:r>
+    </w:p>
+    <w:p>
+      <w:pPr>
+        <w:rPr>
+          <w:lang w:val="en-US"/>
+        </w:rPr>
+      </w:pPr>
+      <w:r>
+        <w:rPr>
+          <w:lang w:val="en-US"/>
+        </w:rPr>
+        <w:t>]}</w:t>
       </w:r>
     </w:p>
     <w:p>
@@ -2715,12 +3424,9 @@
 </file>
 
 <file path=customXml/item1.xml><?xml version="1.0" encoding="utf-8"?>
-<?mso-contentType ?>
-<FormTemplates xmlns="http://schemas.microsoft.com/sharepoint/v3/contenttype/forms">
-  <Display>DocumentLibraryForm</Display>
-  <Edit>DocumentLibraryForm</Edit>
-  <New>DocumentLibraryForm</New>
-</FormTemplates>
+<p:properties xmlns:p="http://schemas.microsoft.com/office/2006/metadata/properties" xmlns:xsi="http://www.w3.org/2001/XMLSchema-instance" xmlns:pc="http://schemas.microsoft.com/office/infopath/2007/PartnerControls">
+  <documentManagement/>
+</p:properties>
 </file>
 
 <file path=customXml/item2.xml><?xml version="1.0" encoding="utf-8"?>
@@ -2941,15 +3647,27 @@
 </file>
 
 <file path=customXml/item3.xml><?xml version="1.0" encoding="utf-8"?>
-<p:properties xmlns:p="http://schemas.microsoft.com/office/2006/metadata/properties" xmlns:xsi="http://www.w3.org/2001/XMLSchema-instance" xmlns:pc="http://schemas.microsoft.com/office/infopath/2007/PartnerControls">
-  <documentManagement/>
-</p:properties>
+<?mso-contentType ?>
+<FormTemplates xmlns="http://schemas.microsoft.com/sharepoint/v3/contenttype/forms">
+  <Display>DocumentLibraryForm</Display>
+  <Edit>DocumentLibraryForm</Edit>
+  <New>DocumentLibraryForm</New>
+</FormTemplates>
 </file>
 
 <file path=customXml/itemProps1.xml><?xml version="1.0" encoding="utf-8"?>
-<ds:datastoreItem xmlns:ds="http://schemas.openxmlformats.org/officeDocument/2006/customXml" ds:itemID="{A2E97468-7DBE-4A81-8D49-392CFF58002C}">
+<ds:datastoreItem xmlns:ds="http://schemas.openxmlformats.org/officeDocument/2006/customXml" ds:itemID="{9F9AAEC7-CC85-4E1B-BA12-2E5F90BAC251}">
   <ds:schemaRefs>
-    <ds:schemaRef ds:uri="http://schemas.microsoft.com/sharepoint/v3/contenttype/forms"/>
+    <ds:schemaRef ds:uri="d5ab491b-a1dc-4606-b02e-8aa54fa4680f"/>
+    <ds:schemaRef ds:uri="http://purl.org/dc/elements/1.1/"/>
+    <ds:schemaRef ds:uri="http://purl.org/dc/dcmitype/"/>
+    <ds:schemaRef ds:uri="http://schemas.microsoft.com/office/infopath/2007/PartnerControls"/>
+    <ds:schemaRef ds:uri="http://schemas.microsoft.com/office/2006/documentManagement/types"/>
+    <ds:schemaRef ds:uri="http://purl.org/dc/terms/"/>
+    <ds:schemaRef ds:uri="http://www.w3.org/XML/1998/namespace"/>
+    <ds:schemaRef ds:uri="http://schemas.openxmlformats.org/package/2006/metadata/core-properties"/>
+    <ds:schemaRef ds:uri="3ad59e86-37b6-40f5-b85f-a18a5c045684"/>
+    <ds:schemaRef ds:uri="http://schemas.microsoft.com/office/2006/metadata/properties"/>
   </ds:schemaRefs>
 </ds:datastoreItem>
 </file>
@@ -2974,18 +3692,9 @@
 </file>
 
 <file path=customXml/itemProps3.xml><?xml version="1.0" encoding="utf-8"?>
-<ds:datastoreItem xmlns:ds="http://schemas.openxmlformats.org/officeDocument/2006/customXml" ds:itemID="{9F9AAEC7-CC85-4E1B-BA12-2E5F90BAC251}">
+<ds:datastoreItem xmlns:ds="http://schemas.openxmlformats.org/officeDocument/2006/customXml" ds:itemID="{A2E97468-7DBE-4A81-8D49-392CFF58002C}">
   <ds:schemaRefs>
-    <ds:schemaRef ds:uri="d5ab491b-a1dc-4606-b02e-8aa54fa4680f"/>
-    <ds:schemaRef ds:uri="http://purl.org/dc/elements/1.1/"/>
-    <ds:schemaRef ds:uri="http://purl.org/dc/dcmitype/"/>
-    <ds:schemaRef ds:uri="http://schemas.microsoft.com/office/infopath/2007/PartnerControls"/>
-    <ds:schemaRef ds:uri="http://schemas.microsoft.com/office/2006/documentManagement/types"/>
-    <ds:schemaRef ds:uri="http://purl.org/dc/terms/"/>
-    <ds:schemaRef ds:uri="http://www.w3.org/XML/1998/namespace"/>
-    <ds:schemaRef ds:uri="http://schemas.openxmlformats.org/package/2006/metadata/core-properties"/>
-    <ds:schemaRef ds:uri="3ad59e86-37b6-40f5-b85f-a18a5c045684"/>
-    <ds:schemaRef ds:uri="http://schemas.microsoft.com/office/2006/metadata/properties"/>
+    <ds:schemaRef ds:uri="http://schemas.microsoft.com/sharepoint/v3/contenttype/forms"/>
   </ds:schemaRefs>
 </ds:datastoreItem>
 </file>
</xml_diff>